<commit_message>
Finish the algorithm , It is not the best and resaon is written in the comments
</commit_message>
<xml_diff>
--- a/Learning/Optimization/Evolutation Stragy.docx
+++ b/Learning/Optimization/Evolutation Stragy.docx
@@ -4,7 +4,15 @@
   <w:body>
     <w:p>
       <w:r>
-        <w:t xml:space="preserve">Evolution strategies : Those are family of algorithms usually special in the way </w:t>
+        <w:t xml:space="preserve">Evolution </w:t>
+      </w:r>
+      <w:proofErr w:type="gramStart"/>
+      <w:r>
+        <w:t>strategies :</w:t>
+      </w:r>
+      <w:proofErr w:type="gramEnd"/>
+      <w:r>
+        <w:t xml:space="preserve"> Those are family of algorithms usually special in the way </w:t>
       </w:r>
       <w:proofErr w:type="spellStart"/>
       <w:r>
@@ -38,7 +46,6 @@
         <w:t xml:space="preserve"> </w:t>
       </w:r>
     </w:p>
-    <w:p/>
     <w:p>
       <w:pPr>
         <w:pStyle w:val="NormalWeb"/>
@@ -73,252 +80,295 @@
     </w:p>
     <w:p/>
     <w:p/>
+    <w:p/>
+    <w:p>
+      <w:r>
+        <w:t>This code defines a function called `</w:t>
+      </w:r>
+      <w:proofErr w:type="spellStart"/>
+      <w:r>
+        <w:t>select_with_replacement</w:t>
+      </w:r>
+      <w:proofErr w:type="spellEnd"/>
+      <w:r>
+        <w:t>` that selects an individual from a population based on given fitness values, using a method called **weighted random selection with replacement**. Here's a breakdown of the code:</w:t>
+      </w:r>
+    </w:p>
+    <w:p/>
+    <w:p>
+      <w:r>
+        <w:t>### Function: `</w:t>
+      </w:r>
+      <w:proofErr w:type="spellStart"/>
+      <w:r>
+        <w:t>select_with_</w:t>
+      </w:r>
+      <w:proofErr w:type="gramStart"/>
+      <w:r>
+        <w:t>replacement</w:t>
+      </w:r>
+      <w:proofErr w:type="spellEnd"/>
+      <w:r>
+        <w:t>(</w:t>
+      </w:r>
+      <w:proofErr w:type="gramEnd"/>
+      <w:r>
+        <w:t xml:space="preserve">population, </w:t>
+      </w:r>
+      <w:proofErr w:type="spellStart"/>
+      <w:r>
+        <w:t>fitnesses</w:t>
+      </w:r>
+      <w:proofErr w:type="spellEnd"/>
+      <w:r>
+        <w:t>)`</w:t>
+      </w:r>
+    </w:p>
+    <w:p>
+      <w:r>
+        <w:t>- **Purpose**: Selects an individual from the `population` based on the provided `</w:t>
+      </w:r>
+      <w:proofErr w:type="spellStart"/>
+      <w:r>
+        <w:t>fitnesses</w:t>
+      </w:r>
+      <w:proofErr w:type="spellEnd"/>
+      <w:r>
+        <w:t>`.</w:t>
+      </w:r>
+    </w:p>
+    <w:p>
+      <w:r>
+        <w:t>- **Parameters**:</w:t>
+      </w:r>
+    </w:p>
+    <w:p>
+      <w:r>
+        <w:t xml:space="preserve">  - `population`: A list of individuals (e.g., solutions, chromosomes, or any other entities).</w:t>
+      </w:r>
+    </w:p>
+    <w:p>
+      <w:r>
+        <w:t xml:space="preserve">  - `</w:t>
+      </w:r>
+      <w:proofErr w:type="spellStart"/>
+      <w:r>
+        <w:t>fitnesses</w:t>
+      </w:r>
+      <w:proofErr w:type="spellEnd"/>
+      <w:r>
+        <w:t>`: A list of fitness values corresponding to each individual in the `population`. These values determine the probability of selecting each individual.</w:t>
+      </w:r>
+    </w:p>
+    <w:p>
+      <w:r>
+        <w:t>- **Return Value**: A single individual from the `population`.</w:t>
+      </w:r>
+    </w:p>
+    <w:p/>
+    <w:p>
+      <w:r>
+        <w:t>### How It Works:</w:t>
+      </w:r>
+    </w:p>
+    <w:p>
+      <w:r>
+        <w:t>1. **`</w:t>
+      </w:r>
+      <w:proofErr w:type="spellStart"/>
+      <w:proofErr w:type="gramStart"/>
+      <w:r>
+        <w:t>random.choices</w:t>
+      </w:r>
+      <w:proofErr w:type="spellEnd"/>
+      <w:proofErr w:type="gramEnd"/>
+      <w:r>
+        <w:t>`**:</w:t>
+      </w:r>
+    </w:p>
+    <w:p>
+      <w:r>
+        <w:t xml:space="preserve">   - This function is part of Python's `random` module.</w:t>
+      </w:r>
+    </w:p>
+    <w:p>
+      <w:r>
+        <w:t xml:space="preserve">   - It performs a weighted random selection from the `population` based on the `weights` (</w:t>
+      </w:r>
+      <w:proofErr w:type="spellStart"/>
+      <w:r>
+        <w:t>fitnesses</w:t>
+      </w:r>
+      <w:proofErr w:type="spellEnd"/>
+      <w:r>
+        <w:t>).</w:t>
+      </w:r>
+    </w:p>
+    <w:p>
+      <w:r>
+        <w:t xml:space="preserve">   - The `weights` parameter assigns a probability to each individual in the `population`. Individuals with higher fitness values have a higher chance of being selected.</w:t>
+      </w:r>
+    </w:p>
+    <w:p>
+      <w:r>
+        <w:t xml:space="preserve">   - The `k=1` parameter specifies that only **one individual** should be selected.</w:t>
+      </w:r>
+    </w:p>
+    <w:p/>
+    <w:p>
+      <w:r>
+        <w:t>2. **Selection with Replacement**:</w:t>
+      </w:r>
+    </w:p>
+    <w:p>
+      <w:r>
+        <w:t xml:space="preserve">   - The term "with replacement" means that the same individual can be selected multiple times across different calls to this function.</w:t>
+      </w:r>
+    </w:p>
+    <w:p>
+      <w:r>
+        <w:t xml:space="preserve">   - This is in contrast to "without replacement," where an individual can only be selected once.</w:t>
+      </w:r>
+    </w:p>
+    <w:p/>
+    <w:p>
+      <w:r>
+        <w:t>3. **</w:t>
+      </w:r>
+      <w:proofErr w:type="gramStart"/>
+      <w:r>
+        <w:t>`[</w:t>
+      </w:r>
+      <w:proofErr w:type="gramEnd"/>
+      <w:r>
+        <w:t>0]`**:</w:t>
+      </w:r>
+    </w:p>
+    <w:p>
+      <w:r>
+        <w:t xml:space="preserve">   - Since `</w:t>
+      </w:r>
+      <w:proofErr w:type="spellStart"/>
+      <w:proofErr w:type="gramStart"/>
+      <w:r>
+        <w:t>random.choices</w:t>
+      </w:r>
+      <w:proofErr w:type="spellEnd"/>
+      <w:proofErr w:type="gramEnd"/>
+      <w:r>
+        <w:t>` returns a list (even when `k=1`), the `[0]` is used to extract the single selected individual from the list.</w:t>
+      </w:r>
+    </w:p>
+    <w:p/>
+    <w:p>
+      <w:r>
+        <w:t>### Example:</w:t>
+      </w:r>
+    </w:p>
+    <w:p>
+      <w:r>
+        <w:t>```python</w:t>
+      </w:r>
+    </w:p>
+    <w:p>
+      <w:r>
+        <w:t>import random</w:t>
+      </w:r>
+    </w:p>
+    <w:p/>
+    <w:p>
+      <w:r>
+        <w:t>population = ['A', 'B', 'C', 'D']</w:t>
+      </w:r>
+    </w:p>
+    <w:p>
+      <w:proofErr w:type="spellStart"/>
+      <w:r>
+        <w:t>fitnesses</w:t>
+      </w:r>
+      <w:proofErr w:type="spellEnd"/>
+      <w:r>
+        <w:t xml:space="preserve"> = [10, 20, 30, 40</w:t>
+      </w:r>
+      <w:proofErr w:type="gramStart"/>
+      <w:r>
+        <w:t>]  #</w:t>
+      </w:r>
+      <w:proofErr w:type="gramEnd"/>
+      <w:r>
+        <w:t xml:space="preserve"> Higher fitness means higher probability of selection</w:t>
+      </w:r>
+    </w:p>
+    <w:p/>
+    <w:p>
+      <w:proofErr w:type="spellStart"/>
+      <w:r>
+        <w:t>selected_individual</w:t>
+      </w:r>
+      <w:proofErr w:type="spellEnd"/>
+      <w:r>
+        <w:t xml:space="preserve"> = </w:t>
+      </w:r>
+      <w:proofErr w:type="spellStart"/>
+      <w:r>
+        <w:t>select_with_</w:t>
+      </w:r>
+      <w:proofErr w:type="gramStart"/>
+      <w:r>
+        <w:t>replacement</w:t>
+      </w:r>
+      <w:proofErr w:type="spellEnd"/>
+      <w:r>
+        <w:t>(</w:t>
+      </w:r>
+      <w:proofErr w:type="gramEnd"/>
+      <w:r>
+        <w:t xml:space="preserve">population, </w:t>
+      </w:r>
+      <w:proofErr w:type="spellStart"/>
+      <w:r>
+        <w:t>fitnesses</w:t>
+      </w:r>
+      <w:proofErr w:type="spellEnd"/>
+      <w:r>
+        <w:t>)</w:t>
+      </w:r>
+    </w:p>
+    <w:p>
+      <w:r>
+        <w:t>print(</w:t>
+      </w:r>
+      <w:proofErr w:type="spellStart"/>
+      <w:r>
+        <w:t>selected_</w:t>
+      </w:r>
+      <w:proofErr w:type="gramStart"/>
+      <w:r>
+        <w:t>individual</w:t>
+      </w:r>
+      <w:proofErr w:type="spellEnd"/>
+      <w:r>
+        <w:t>)  #</w:t>
+      </w:r>
+      <w:proofErr w:type="gramEnd"/>
+      <w:r>
+        <w:t xml:space="preserve"> Output: One of 'A', 'B', 'C', or 'D', with 'D' being the most likely</w:t>
+      </w:r>
+    </w:p>
+    <w:p>
+      <w:r>
+        <w:t>```</w:t>
+      </w:r>
+    </w:p>
+    <w:p/>
+    <w:p>
+      <w:r>
+        <w:t>### Key Points:</w:t>
+      </w:r>
+    </w:p>
     <w:p>
       <w:r>
         <w:lastRenderedPageBreak/>
-        <w:t>This code defines a function called `</w:t>
-      </w:r>
-      <w:proofErr w:type="spellStart"/>
-      <w:r>
-        <w:t>select_with_replacement</w:t>
-      </w:r>
-      <w:proofErr w:type="spellEnd"/>
-      <w:r>
-        <w:t>` that selects an individual from a population based on given fitness values, using a method called **weighted random selection with replacement**. Here's a breakdown of the code:</w:t>
-      </w:r>
-    </w:p>
-    <w:p/>
-    <w:p>
-      <w:r>
-        <w:t>### Function: `</w:t>
-      </w:r>
-      <w:proofErr w:type="spellStart"/>
-      <w:r>
-        <w:t>select_with_replacement</w:t>
-      </w:r>
-      <w:proofErr w:type="spellEnd"/>
-      <w:r>
-        <w:t xml:space="preserve">(population, </w:t>
-      </w:r>
-      <w:proofErr w:type="spellStart"/>
-      <w:r>
-        <w:t>fitnesses</w:t>
-      </w:r>
-      <w:proofErr w:type="spellEnd"/>
-      <w:r>
-        <w:t>)`</w:t>
-      </w:r>
-    </w:p>
-    <w:p>
-      <w:r>
-        <w:t>- **Purpose**: Selects an individual from the `population` based on the provided `</w:t>
-      </w:r>
-      <w:proofErr w:type="spellStart"/>
-      <w:r>
-        <w:t>fitnesses</w:t>
-      </w:r>
-      <w:proofErr w:type="spellEnd"/>
-      <w:r>
-        <w:t>`.</w:t>
-      </w:r>
-    </w:p>
-    <w:p>
-      <w:r>
-        <w:t>- **Parameters**:</w:t>
-      </w:r>
-    </w:p>
-    <w:p>
-      <w:r>
-        <w:t xml:space="preserve">  - `population`: A list of individuals (e.g., solutions, chromosomes, or any other entities).</w:t>
-      </w:r>
-    </w:p>
-    <w:p>
-      <w:r>
-        <w:t xml:space="preserve">  - `</w:t>
-      </w:r>
-      <w:proofErr w:type="spellStart"/>
-      <w:r>
-        <w:t>fitnesses</w:t>
-      </w:r>
-      <w:proofErr w:type="spellEnd"/>
-      <w:r>
-        <w:t>`: A list of fitness values corresponding to each individual in the `population`. These values determine the probability of selecting each individual.</w:t>
-      </w:r>
-    </w:p>
-    <w:p>
-      <w:r>
-        <w:t>- **Return Value**: A single individual from the `population`.</w:t>
-      </w:r>
-    </w:p>
-    <w:p/>
-    <w:p>
-      <w:r>
-        <w:t>### How It Works:</w:t>
-      </w:r>
-    </w:p>
-    <w:p>
-      <w:r>
-        <w:t>1. **`</w:t>
-      </w:r>
-      <w:proofErr w:type="spellStart"/>
-      <w:r>
-        <w:t>random.choices</w:t>
-      </w:r>
-      <w:proofErr w:type="spellEnd"/>
-      <w:r>
-        <w:t>`**:</w:t>
-      </w:r>
-    </w:p>
-    <w:p>
-      <w:r>
-        <w:t xml:space="preserve">   - This function is part of Python's `random` module.</w:t>
-      </w:r>
-    </w:p>
-    <w:p>
-      <w:r>
-        <w:t xml:space="preserve">   - It performs a weighted random selection from the `population` based on the `weights` (</w:t>
-      </w:r>
-      <w:proofErr w:type="spellStart"/>
-      <w:r>
-        <w:t>fitnesses</w:t>
-      </w:r>
-      <w:proofErr w:type="spellEnd"/>
-      <w:r>
-        <w:t>).</w:t>
-      </w:r>
-    </w:p>
-    <w:p>
-      <w:r>
-        <w:t xml:space="preserve">   - The `weights` parameter assigns a probability to each individual in the `population`. Individuals with higher fitness values have a higher chance of being selected.</w:t>
-      </w:r>
-    </w:p>
-    <w:p>
-      <w:r>
-        <w:t xml:space="preserve">   - The `k=1` parameter specifies that only **one individual** should be selected.</w:t>
-      </w:r>
-    </w:p>
-    <w:p/>
-    <w:p>
-      <w:r>
-        <w:lastRenderedPageBreak/>
-        <w:t>2. **Selection with Replacement**:</w:t>
-      </w:r>
-    </w:p>
-    <w:p>
-      <w:r>
-        <w:t xml:space="preserve">   - The term "with replacement" means that the same individual can be selected multiple times across different calls to this function.</w:t>
-      </w:r>
-    </w:p>
-    <w:p>
-      <w:r>
-        <w:t xml:space="preserve">   - This is in contrast to "without replacement," where an individual can only be selected once.</w:t>
-      </w:r>
-    </w:p>
-    <w:p/>
-    <w:p>
-      <w:r>
-        <w:t>3. **`[0]`**:</w:t>
-      </w:r>
-    </w:p>
-    <w:p>
-      <w:r>
-        <w:t xml:space="preserve">   - Since `</w:t>
-      </w:r>
-      <w:proofErr w:type="spellStart"/>
-      <w:r>
-        <w:t>random.choices</w:t>
-      </w:r>
-      <w:proofErr w:type="spellEnd"/>
-      <w:r>
-        <w:t>` returns a list (even when `k=1`), the `[0]` is used to extract the single selected individual from the list.</w:t>
-      </w:r>
-    </w:p>
-    <w:p/>
-    <w:p>
-      <w:r>
-        <w:t>### Example:</w:t>
-      </w:r>
-    </w:p>
-    <w:p>
-      <w:r>
-        <w:t>```python</w:t>
-      </w:r>
-    </w:p>
-    <w:p>
-      <w:r>
-        <w:t>import random</w:t>
-      </w:r>
-    </w:p>
-    <w:p/>
-    <w:p>
-      <w:r>
-        <w:t>population = ['A', 'B', 'C', 'D']</w:t>
-      </w:r>
-    </w:p>
-    <w:p>
-      <w:proofErr w:type="spellStart"/>
-      <w:r>
-        <w:t>fitnesses</w:t>
-      </w:r>
-      <w:proofErr w:type="spellEnd"/>
-      <w:r>
-        <w:t xml:space="preserve"> = [10, 20, 30, 40]  # Higher fitness means higher probability of selection</w:t>
-      </w:r>
-    </w:p>
-    <w:p/>
-    <w:p>
-      <w:proofErr w:type="spellStart"/>
-      <w:r>
-        <w:t>selected_individual</w:t>
-      </w:r>
-      <w:proofErr w:type="spellEnd"/>
-      <w:r>
-        <w:t xml:space="preserve"> = </w:t>
-      </w:r>
-      <w:proofErr w:type="spellStart"/>
-      <w:r>
-        <w:t>select_with_replacement</w:t>
-      </w:r>
-      <w:proofErr w:type="spellEnd"/>
-      <w:r>
-        <w:t xml:space="preserve">(population, </w:t>
-      </w:r>
-      <w:proofErr w:type="spellStart"/>
-      <w:r>
-        <w:t>fitnesses</w:t>
-      </w:r>
-      <w:proofErr w:type="spellEnd"/>
-      <w:r>
-        <w:t>)</w:t>
-      </w:r>
-    </w:p>
-    <w:p>
-      <w:r>
-        <w:t>print(</w:t>
-      </w:r>
-      <w:proofErr w:type="spellStart"/>
-      <w:r>
-        <w:t>selected_individual</w:t>
-      </w:r>
-      <w:proofErr w:type="spellEnd"/>
-      <w:r>
-        <w:t>)  # Output: One of 'A', 'B', 'C', or 'D', with 'D' being the most likely</w:t>
-      </w:r>
-    </w:p>
-    <w:p>
-      <w:r>
-        <w:t>```</w:t>
-      </w:r>
-    </w:p>
-    <w:p/>
-    <w:p>
-      <w:r>
-        <w:lastRenderedPageBreak/>
-        <w:t>### Key Points:</w:t>
-      </w:r>
-    </w:p>
-    <w:p>
-      <w:r>
         <w:t>- The function is commonly used in evolutionary algorithms (e.g., genetic algorithms) to select individuals for reproduction or the next generation.</w:t>
       </w:r>
     </w:p>
@@ -340,12 +390,62 @@
     </w:p>
     <w:sectPr>
       <w:pgSz w:w="12240" w:h="15840"/>
-      <w:pgMar w:top="3658" w:right="1440" w:bottom="3658" w:left="1440" w:header="720" w:footer="720" w:gutter="0"/>
+      <w:pgMar w:top="1440" w:right="1440" w:bottom="1440" w:left="1440" w:header="720" w:footer="720" w:gutter="0"/>
       <w:cols w:space="720"/>
       <w:docGrid w:linePitch="360"/>
     </w:sectPr>
   </w:body>
 </w:document>
+</file>
+
+<file path=word/endnotes.xml><?xml version="1.0" encoding="utf-8"?>
+<w:endnotes xmlns:wpc="http://schemas.microsoft.com/office/word/2010/wordprocessingCanvas" xmlns:cx="http://schemas.microsoft.com/office/drawing/2014/chartex" xmlns:cx1="http://schemas.microsoft.com/office/drawing/2015/9/8/chartex" xmlns:cx2="http://schemas.microsoft.com/office/drawing/2015/10/21/chartex" xmlns:cx3="http://schemas.microsoft.com/office/drawing/2016/5/9/chartex" xmlns:cx4="http://schemas.microsoft.com/office/drawing/2016/5/10/chartex" xmlns:cx5="http://schemas.microsoft.com/office/drawing/2016/5/11/chartex" xmlns:cx6="http://schemas.microsoft.com/office/drawing/2016/5/12/chartex" xmlns:cx7="http://schemas.microsoft.com/office/drawing/2016/5/13/chartex" xmlns:cx8="http://schemas.microsoft.com/office/drawing/2016/5/14/chartex" xmlns:mc="http://schemas.openxmlformats.org/markup-compatibility/2006" xmlns:aink="http://schemas.microsoft.com/office/drawing/2016/ink" xmlns:am3d="http://schemas.microsoft.com/office/drawing/2017/model3d" xmlns:o="urn:schemas-microsoft-com:office:office" xmlns:r="http://schemas.openxmlformats.org/officeDocument/2006/relationships" xmlns:m="http://schemas.openxmlformats.org/officeDocument/2006/math" xmlns:v="urn:schemas-microsoft-com:vml" xmlns:wp14="http://schemas.microsoft.com/office/word/2010/wordprocessingDrawing" xmlns:wp="http://schemas.openxmlformats.org/drawingml/2006/wordprocessingDrawing" xmlns:w10="urn:schemas-microsoft-com:office:word" xmlns:w="http://schemas.openxmlformats.org/wordprocessingml/2006/main" xmlns:w14="http://schemas.microsoft.com/office/word/2010/wordml" xmlns:w15="http://schemas.microsoft.com/office/word/2012/wordml" xmlns:w16cex="http://schemas.microsoft.com/office/word/2018/wordml/cex" xmlns:w16cid="http://schemas.microsoft.com/office/word/2016/wordml/cid" xmlns:w16="http://schemas.microsoft.com/office/word/2018/wordml" xmlns:w16sdtdh="http://schemas.microsoft.com/office/word/2020/wordml/sdtdatahash" xmlns:w16se="http://schemas.microsoft.com/office/word/2015/wordml/symex" xmlns:wpg="http://schemas.microsoft.com/office/word/2010/wordprocessingGroup" xmlns:wpi="http://schemas.microsoft.com/office/word/2010/wordprocessingInk" xmlns:wne="http://schemas.microsoft.com/office/word/2006/wordml" xmlns:wps="http://schemas.microsoft.com/office/word/2010/wordprocessingShape" mc:Ignorable="w14 w15 w16se w16cid w16 w16cex w16sdtdh wp14">
+  <w:endnote w:type="separator" w:id="-1">
+    <w:p>
+      <w:pPr>
+        <w:spacing w:after="0" w:line="240" w:lineRule="auto"/>
+      </w:pPr>
+      <w:r>
+        <w:separator/>
+      </w:r>
+    </w:p>
+  </w:endnote>
+  <w:endnote w:type="continuationSeparator" w:id="0">
+    <w:p>
+      <w:pPr>
+        <w:spacing w:after="0" w:line="240" w:lineRule="auto"/>
+      </w:pPr>
+      <w:r>
+        <w:continuationSeparator/>
+      </w:r>
+    </w:p>
+  </w:endnote>
+</w:endnotes>
+</file>
+
+<file path=word/footnotes.xml><?xml version="1.0" encoding="utf-8"?>
+<w:footnotes xmlns:wpc="http://schemas.microsoft.com/office/word/2010/wordprocessingCanvas" xmlns:cx="http://schemas.microsoft.com/office/drawing/2014/chartex" xmlns:cx1="http://schemas.microsoft.com/office/drawing/2015/9/8/chartex" xmlns:cx2="http://schemas.microsoft.com/office/drawing/2015/10/21/chartex" xmlns:cx3="http://schemas.microsoft.com/office/drawing/2016/5/9/chartex" xmlns:cx4="http://schemas.microsoft.com/office/drawing/2016/5/10/chartex" xmlns:cx5="http://schemas.microsoft.com/office/drawing/2016/5/11/chartex" xmlns:cx6="http://schemas.microsoft.com/office/drawing/2016/5/12/chartex" xmlns:cx7="http://schemas.microsoft.com/office/drawing/2016/5/13/chartex" xmlns:cx8="http://schemas.microsoft.com/office/drawing/2016/5/14/chartex" xmlns:mc="http://schemas.openxmlformats.org/markup-compatibility/2006" xmlns:aink="http://schemas.microsoft.com/office/drawing/2016/ink" xmlns:am3d="http://schemas.microsoft.com/office/drawing/2017/model3d" xmlns:o="urn:schemas-microsoft-com:office:office" xmlns:r="http://schemas.openxmlformats.org/officeDocument/2006/relationships" xmlns:m="http://schemas.openxmlformats.org/officeDocument/2006/math" xmlns:v="urn:schemas-microsoft-com:vml" xmlns:wp14="http://schemas.microsoft.com/office/word/2010/wordprocessingDrawing" xmlns:wp="http://schemas.openxmlformats.org/drawingml/2006/wordprocessingDrawing" xmlns:w10="urn:schemas-microsoft-com:office:word" xmlns:w="http://schemas.openxmlformats.org/wordprocessingml/2006/main" xmlns:w14="http://schemas.microsoft.com/office/word/2010/wordml" xmlns:w15="http://schemas.microsoft.com/office/word/2012/wordml" xmlns:w16cex="http://schemas.microsoft.com/office/word/2018/wordml/cex" xmlns:w16cid="http://schemas.microsoft.com/office/word/2016/wordml/cid" xmlns:w16="http://schemas.microsoft.com/office/word/2018/wordml" xmlns:w16sdtdh="http://schemas.microsoft.com/office/word/2020/wordml/sdtdatahash" xmlns:w16se="http://schemas.microsoft.com/office/word/2015/wordml/symex" xmlns:wpg="http://schemas.microsoft.com/office/word/2010/wordprocessingGroup" xmlns:wpi="http://schemas.microsoft.com/office/word/2010/wordprocessingInk" xmlns:wne="http://schemas.microsoft.com/office/word/2006/wordml" xmlns:wps="http://schemas.microsoft.com/office/word/2010/wordprocessingShape" mc:Ignorable="w14 w15 w16se w16cid w16 w16cex w16sdtdh wp14">
+  <w:footnote w:type="separator" w:id="-1">
+    <w:p>
+      <w:pPr>
+        <w:spacing w:after="0" w:line="240" w:lineRule="auto"/>
+      </w:pPr>
+      <w:r>
+        <w:separator/>
+      </w:r>
+    </w:p>
+  </w:footnote>
+  <w:footnote w:type="continuationSeparator" w:id="0">
+    <w:p>
+      <w:pPr>
+        <w:spacing w:after="0" w:line="240" w:lineRule="auto"/>
+      </w:pPr>
+      <w:r>
+        <w:continuationSeparator/>
+      </w:r>
+    </w:p>
+  </w:footnote>
+</w:footnotes>
 </file>
 
 <file path=word/styles.xml><?xml version="1.0" encoding="utf-8"?>
@@ -823,6 +923,50 @@
       <w:szCs w:val="24"/>
     </w:rPr>
   </w:style>
+  <w:style w:type="paragraph" w:styleId="Header">
+    <w:name w:val="header"/>
+    <w:basedOn w:val="Normal"/>
+    <w:link w:val="HeaderChar"/>
+    <w:uiPriority w:val="99"/>
+    <w:unhideWhenUsed/>
+    <w:rsid w:val="002B3F6F"/>
+    <w:pPr>
+      <w:tabs>
+        <w:tab w:val="center" w:pos="4680"/>
+        <w:tab w:val="right" w:pos="9360"/>
+      </w:tabs>
+      <w:spacing w:after="0" w:line="240" w:lineRule="auto"/>
+    </w:pPr>
+  </w:style>
+  <w:style w:type="character" w:customStyle="1" w:styleId="HeaderChar">
+    <w:name w:val="Header Char"/>
+    <w:basedOn w:val="DefaultParagraphFont"/>
+    <w:link w:val="Header"/>
+    <w:uiPriority w:val="99"/>
+    <w:rsid w:val="002B3F6F"/>
+  </w:style>
+  <w:style w:type="paragraph" w:styleId="Footer">
+    <w:name w:val="footer"/>
+    <w:basedOn w:val="Normal"/>
+    <w:link w:val="FooterChar"/>
+    <w:uiPriority w:val="99"/>
+    <w:unhideWhenUsed/>
+    <w:rsid w:val="002B3F6F"/>
+    <w:pPr>
+      <w:tabs>
+        <w:tab w:val="center" w:pos="4680"/>
+        <w:tab w:val="right" w:pos="9360"/>
+      </w:tabs>
+      <w:spacing w:after="0" w:line="240" w:lineRule="auto"/>
+    </w:pPr>
+  </w:style>
+  <w:style w:type="character" w:customStyle="1" w:styleId="FooterChar">
+    <w:name w:val="Footer Char"/>
+    <w:basedOn w:val="DefaultParagraphFont"/>
+    <w:link w:val="Footer"/>
+    <w:uiPriority w:val="99"/>
+    <w:rsid w:val="002B3F6F"/>
+  </w:style>
 </w:styles>
 </file>
 

</xml_diff>